<commit_message>
Añado width y height a todas las imágenes de catedrales.html
</commit_message>
<xml_diff>
--- a/Guion.docx
+++ b/Guion.docx
@@ -14718,7 +14718,13 @@
               <w:rPr>
                 <w:lang w:eastAsia="es-ES_tradnl"/>
               </w:rPr>
-              <w:t>57</w:t>
+              <w:t>5</w:t>
+            </w:r>
+            <w:r>
+              <w:rPr>
+                <w:lang w:eastAsia="es-ES_tradnl"/>
+              </w:rPr>
+              <w:t>8</w:t>
             </w:r>
           </w:p>
         </w:tc>
@@ -14810,7 +14816,13 @@
               <w:rPr>
                 <w:lang w:eastAsia="es-ES_tradnl"/>
               </w:rPr>
-              <w:t>58</w:t>
+              <w:t>5</w:t>
+            </w:r>
+            <w:r>
+              <w:rPr>
+                <w:lang w:eastAsia="es-ES_tradnl"/>
+              </w:rPr>
+              <w:t>7</w:t>
             </w:r>
           </w:p>
         </w:tc>
@@ -15308,7 +15320,7 @@
               <w:rPr>
                 <w:lang w:eastAsia="es-ES_tradnl"/>
               </w:rPr>
-              <w:t>85</w:t>
+              <w:t>90</w:t>
             </w:r>
           </w:p>
         </w:tc>
@@ -15400,7 +15412,13 @@
               <w:rPr>
                 <w:lang w:eastAsia="es-ES_tradnl"/>
               </w:rPr>
-              <w:t>86</w:t>
+              <w:t>8</w:t>
+            </w:r>
+            <w:r>
+              <w:rPr>
+                <w:lang w:eastAsia="es-ES_tradnl"/>
+              </w:rPr>
+              <w:t>9</w:t>
             </w:r>
           </w:p>
         </w:tc>

</xml_diff>